<commit_message>
sdc p3 9 oct
</commit_message>
<xml_diff>
--- a/SDC/Practicas/P3/Gomez_Emmanuel_Rodriguez_Raul_P3_Transformada_de_Laplace.docx
+++ b/SDC/Practicas/P3/Gomez_Emmanuel_Rodriguez_Raul_P3_Transformada_de_Laplace.docx
@@ -10112,7 +10112,107 @@
           <w:szCs w:val="24"/>
           <w:lang w:val="es-ES_tradnl"/>
         </w:rPr>
-        <w:t>f = ezplot(heaviside(t)+heaviside(t-3)+(((-4/3)*t+(20/3))*heaviside(t-5)+((4/3)*t+(-5/3))*heaviside(t-8)),[-2,10,-2,10]); set(f,'Color','red', 'LineWidth', 4); grid on; title("Función #3");</w:t>
+        <w:t>f = ezplot(heaviside(t)+heaviside(t-3)+(((-4/3)*t+(20/3))*heaviside(t-5)+((4/6)*t+(-5/6))*heaviside(t-7.99)+((4/6)*t+(-5/6))*heaviside(t-8.01)),[-2,10,-2,7]); set(</w:t>
+      </w:r>
+      <w:proofErr w:type="spellStart"/>
+      <w:r>
+        <w:rPr>
+          <w:bCs/>
+          <w:sz w:val="24"/>
+          <w:szCs w:val="24"/>
+          <w:lang w:val="es-ES_tradnl"/>
+        </w:rPr>
+        <w:t>f,'Color','red</w:t>
+      </w:r>
+      <w:proofErr w:type="spellEnd"/>
+      <w:r>
+        <w:rPr>
+          <w:bCs/>
+          <w:sz w:val="24"/>
+          <w:szCs w:val="24"/>
+          <w:lang w:val="es-ES_tradnl"/>
+        </w:rPr>
+        <w:t>', '</w:t>
+      </w:r>
+      <w:proofErr w:type="spellStart"/>
+      <w:r>
+        <w:rPr>
+          <w:bCs/>
+          <w:sz w:val="24"/>
+          <w:szCs w:val="24"/>
+          <w:lang w:val="es-ES_tradnl"/>
+        </w:rPr>
+        <w:t>LineWidth</w:t>
+      </w:r>
+      <w:proofErr w:type="spellEnd"/>
+      <w:r>
+        <w:rPr>
+          <w:bCs/>
+          <w:sz w:val="24"/>
+          <w:szCs w:val="24"/>
+          <w:lang w:val="es-ES_tradnl"/>
+        </w:rPr>
+        <w:t xml:space="preserve">', 4); </w:t>
+      </w:r>
+      <w:proofErr w:type="spellStart"/>
+      <w:r>
+        <w:rPr>
+          <w:bCs/>
+          <w:sz w:val="24"/>
+          <w:szCs w:val="24"/>
+          <w:lang w:val="es-ES_tradnl"/>
+        </w:rPr>
+        <w:t>grid</w:t>
+      </w:r>
+      <w:proofErr w:type="spellEnd"/>
+      <w:r>
+        <w:rPr>
+          <w:bCs/>
+          <w:sz w:val="24"/>
+          <w:szCs w:val="24"/>
+          <w:lang w:val="es-ES_tradnl"/>
+        </w:rPr>
+        <w:t xml:space="preserve"> </w:t>
+      </w:r>
+      <w:proofErr w:type="spellStart"/>
+      <w:r>
+        <w:rPr>
+          <w:bCs/>
+          <w:sz w:val="24"/>
+          <w:szCs w:val="24"/>
+          <w:lang w:val="es-ES_tradnl"/>
+        </w:rPr>
+        <w:t>on</w:t>
+      </w:r>
+      <w:proofErr w:type="spellEnd"/>
+      <w:r>
+        <w:rPr>
+          <w:bCs/>
+          <w:sz w:val="24"/>
+          <w:szCs w:val="24"/>
+          <w:lang w:val="es-ES_tradnl"/>
+        </w:rPr>
+        <w:t xml:space="preserve">; </w:t>
+      </w:r>
+      <w:proofErr w:type="spellStart"/>
+      <w:r>
+        <w:rPr>
+          <w:bCs/>
+          <w:sz w:val="24"/>
+          <w:szCs w:val="24"/>
+          <w:lang w:val="es-ES_tradnl"/>
+        </w:rPr>
+        <w:t>title</w:t>
+      </w:r>
+      <w:proofErr w:type="spellEnd"/>
+      <w:r>
+        <w:rPr>
+          <w:bCs/>
+          <w:sz w:val="24"/>
+          <w:szCs w:val="24"/>
+          <w:lang w:val="es-ES_tradnl"/>
+        </w:rPr>
+        <w:t>("Función #3");</w:t>
       </w:r>
     </w:p>
     <w:p>
@@ -10250,16 +10350,112 @@
         <w:tabs>
           <w:tab w:val="left" w:pos="6336"/>
         </w:tabs>
-        <w:jc w:val="both"/>
-        <w:rPr>
-          <w:rFonts w:ascii="Cambria Math" w:hAnsi="Cambria Math"/>
-          <w:b/>
-          <w:i/>
-          <w:sz w:val="44"/>
-          <w:szCs w:val="44"/>
-          <w:lang w:val="es-ES_tradnl"/>
-        </w:rPr>
-      </w:pPr>
+        <w:rPr>
+          <w:bCs/>
+          <w:sz w:val="24"/>
+          <w:szCs w:val="24"/>
+          <w:lang w:val="es-ES_tradnl"/>
+        </w:rPr>
+      </w:pPr>
+      <w:r>
+        <w:rPr>
+          <w:bCs/>
+          <w:sz w:val="24"/>
+          <w:szCs w:val="24"/>
+          <w:lang w:val="es-ES_tradnl"/>
+        </w:rPr>
+        <w:t xml:space="preserve">(Para demostrar la gráfica se ha sustituido el valor </w:t>
+      </w:r>
+      <w:r>
+        <w:rPr>
+          <w:bCs/>
+          <w:sz w:val="24"/>
+          <w:szCs w:val="24"/>
+          <w:lang w:val="es-ES_tradnl"/>
+        </w:rPr>
+        <w:t xml:space="preserve">      </w:t>
+      </w:r>
+      <w:r>
+        <w:rPr>
+          <w:bCs/>
+          <w:sz w:val="24"/>
+          <w:szCs w:val="24"/>
+          <w:lang w:val="es-ES_tradnl"/>
+        </w:rPr>
+        <w:t>“</w:t>
+      </w:r>
+      <w:r>
+        <w:rPr>
+          <w:bCs/>
+          <w:sz w:val="24"/>
+          <w:szCs w:val="24"/>
+          <w:lang w:val="es-ES_tradnl"/>
+        </w:rPr>
+        <w:t>(</w:t>
+      </w:r>
+      <w:r>
+        <w:rPr>
+          <w:bCs/>
+          <w:sz w:val="24"/>
+          <w:szCs w:val="24"/>
+          <w:lang w:val="es-ES_tradnl"/>
+        </w:rPr>
+        <w:t>(</w:t>
+      </w:r>
+      <w:r>
+        <w:rPr>
+          <w:bCs/>
+          <w:sz w:val="24"/>
+          <w:szCs w:val="24"/>
+          <w:lang w:val="es-ES_tradnl"/>
+        </w:rPr>
+        <w:t>-4/3)*t+20/3)</w:t>
+      </w:r>
+      <w:r>
+        <w:rPr>
+          <w:bCs/>
+          <w:sz w:val="24"/>
+          <w:szCs w:val="24"/>
+          <w:lang w:val="es-ES_tradnl"/>
+        </w:rPr>
+        <w:t>*heaviside(t-</w:t>
+      </w:r>
+      <w:r>
+        <w:rPr>
+          <w:bCs/>
+          <w:sz w:val="24"/>
+          <w:szCs w:val="24"/>
+          <w:lang w:val="es-ES_tradnl"/>
+        </w:rPr>
+        <w:t>8</w:t>
+      </w:r>
+      <w:r>
+        <w:rPr>
+          <w:bCs/>
+          <w:sz w:val="24"/>
+          <w:szCs w:val="24"/>
+          <w:lang w:val="es-ES_tradnl"/>
+        </w:rPr>
+        <w:t xml:space="preserve">)” a </w:t>
+      </w:r>
+      <w:r>
+        <w:rPr>
+          <w:bCs/>
+          <w:sz w:val="24"/>
+          <w:szCs w:val="24"/>
+          <w:lang w:val="es-ES_tradnl"/>
+        </w:rPr>
+        <w:t>)+((4/6)*t+(-5/6))*heaviside(t-7.99)+((4/6)*t+(-5/6))*heaviside(t-8.01))</w:t>
+      </w:r>
+      <w:r>
+        <w:rPr>
+          <w:bCs/>
+          <w:sz w:val="24"/>
+          <w:szCs w:val="24"/>
+          <w:lang w:val="es-ES_tradnl"/>
+        </w:rPr>
+        <w:t>” debido a que la gráfica salía recortada al utilizar el valor completo)</w:t>
+      </w:r>
     </w:p>
     <w:p>
       <w:pPr>
@@ -10276,9 +10472,6 @@
         </w:rPr>
       </w:pPr>
       <m:oMathPara>
-        <m:oMathParaPr>
-          <m:jc m:val="left"/>
-        </m:oMathParaPr>
         <m:oMath>
           <m:r>
             <m:rPr>
@@ -10742,21 +10935,6 @@
           </m:d>
         </m:oMath>
       </m:oMathPara>
-    </w:p>
-    <w:p>
-      <w:pPr>
-        <w:tabs>
-          <w:tab w:val="left" w:pos="6336"/>
-        </w:tabs>
-        <w:rPr>
-          <w:rFonts w:ascii="Cambria Math" w:hAnsi="Cambria Math"/>
-          <w:b/>
-          <w:i/>
-          <w:sz w:val="36"/>
-          <w:szCs w:val="36"/>
-          <w:lang w:val="es-ES_tradnl"/>
-        </w:rPr>
-      </w:pPr>
     </w:p>
     <w:p>
       <w:pPr>
@@ -11357,11 +11535,10 @@
       </w:r>
       <w:r>
         <w:rPr>
-          <w:noProof/>
           <w:lang w:val="es-ES_tradnl"/>
         </w:rPr>
         <w:drawing>
-          <wp:anchor distT="0" distB="0" distL="114300" distR="114300" simplePos="0" relativeHeight="251672576" behindDoc="0" locked="0" layoutInCell="1" allowOverlap="1" wp14:anchorId="0420E05A" wp14:editId="32E0A2B6">
+          <wp:anchor distT="0" distB="0" distL="114300" distR="114300" simplePos="0" relativeHeight="251689984" behindDoc="0" locked="0" layoutInCell="1" allowOverlap="1" wp14:anchorId="0387FC63" wp14:editId="6EEB9E30">
             <wp:simplePos x="0" y="0"/>
             <wp:positionH relativeFrom="margin">
               <wp:align>center</wp:align>
@@ -11369,10 +11546,10 @@
             <wp:positionV relativeFrom="margin">
               <wp:align>bottom</wp:align>
             </wp:positionV>
-            <wp:extent cx="5943600" cy="2153920"/>
-            <wp:effectExtent l="0" t="0" r="0" b="5080"/>
+            <wp:extent cx="5943600" cy="2032635"/>
+            <wp:effectExtent l="0" t="0" r="0" b="0"/>
             <wp:wrapSquare wrapText="bothSides"/>
-            <wp:docPr id="8" name="Picture 8" descr="Graphical user interface, text, application&#10;&#10;Description automatically generated"/>
+            <wp:docPr id="4" name="Picture 4" descr="Graphical user interface, text, application&#10;&#10;Description automatically generated"/>
             <wp:cNvGraphicFramePr>
               <a:graphicFrameLocks xmlns:a="http://schemas.openxmlformats.org/drawingml/2006/main" noChangeAspect="1"/>
             </wp:cNvGraphicFramePr>
@@ -11380,7 +11557,7 @@
               <a:graphicData uri="http://schemas.openxmlformats.org/drawingml/2006/picture">
                 <pic:pic xmlns:pic="http://schemas.openxmlformats.org/drawingml/2006/picture">
                   <pic:nvPicPr>
-                    <pic:cNvPr id="8" name="Picture 8" descr="Graphical user interface, text, application&#10;&#10;Description automatically generated"/>
+                    <pic:cNvPr id="4" name="Picture 4" descr="Graphical user interface, text, application&#10;&#10;Description automatically generated"/>
                     <pic:cNvPicPr/>
                   </pic:nvPicPr>
                   <pic:blipFill>
@@ -11398,7 +11575,7 @@
                   <pic:spPr>
                     <a:xfrm>
                       <a:off x="0" y="0"/>
-                      <a:ext cx="5943600" cy="2153920"/>
+                      <a:ext cx="5943600" cy="2032635"/>
                     </a:xfrm>
                     <a:prstGeom prst="rect">
                       <a:avLst/>
@@ -11485,8 +11662,53 @@
           <w:szCs w:val="24"/>
           <w:lang w:val="es-ES_tradnl"/>
         </w:rPr>
-        <w:t xml:space="preserve">La transformada de laplace es una herramienta importante con bastantes aplicaciones en la física y en la ingeniería, debido a que te ayuda a transformar funciones de cálculo complejas a funciones algebraicas sencillas, facilitando el trabajo inmensamente. En esta práctica estudiamos las propiedades de la transformada de laplace y aprendimos a utilizar la herramienta de Matlab para resolver estas transformadas así mismo como a  representarlas en graficas. </w:t>
-      </w:r>
+        <w:t xml:space="preserve">La transformada de laplace es una herramienta importante con bastantes aplicaciones en la física y en la ingeniería, debido a que te ayuda a transformar funciones de cálculo complejas a funciones algebraicas sencillas, facilitando el trabajo inmensamente. En esta práctica estudiamos las propiedades de la transformada de laplace y aprendimos a utilizar </w:t>
+      </w:r>
+      <w:r>
+        <w:rPr>
+          <w:sz w:val="24"/>
+          <w:szCs w:val="24"/>
+          <w:lang w:val="es-ES_tradnl"/>
+        </w:rPr>
+        <w:t xml:space="preserve">Matlab para resolverlas y </w:t>
+      </w:r>
+      <w:r>
+        <w:rPr>
+          <w:sz w:val="24"/>
+          <w:szCs w:val="24"/>
+          <w:lang w:val="es-ES_tradnl"/>
+        </w:rPr>
+        <w:t xml:space="preserve">representarlas </w:t>
+      </w:r>
+      <w:r>
+        <w:rPr>
+          <w:sz w:val="24"/>
+          <w:szCs w:val="24"/>
+          <w:lang w:val="es-ES_tradnl"/>
+        </w:rPr>
+        <w:t>gráficamente</w:t>
+      </w:r>
+      <w:r>
+        <w:rPr>
+          <w:sz w:val="24"/>
+          <w:szCs w:val="24"/>
+          <w:lang w:val="es-ES_tradnl"/>
+        </w:rPr>
+        <w:t>.</w:t>
+      </w:r>
+    </w:p>
+    <w:p>
+      <w:pPr>
+        <w:pStyle w:val="ListParagraph"/>
+        <w:spacing w:after="120" w:line="240" w:lineRule="auto"/>
+        <w:ind w:left="1440"/>
+        <w:jc w:val="both"/>
+        <w:rPr>
+          <w:sz w:val="24"/>
+          <w:szCs w:val="24"/>
+          <w:lang w:val="es-ES_tradnl"/>
+        </w:rPr>
+      </w:pPr>
     </w:p>
     <w:p>
       <w:pPr>
@@ -11536,13 +11758,27 @@
         <w:spacing w:after="120" w:line="240" w:lineRule="auto"/>
         <w:jc w:val="both"/>
         <w:rPr>
-          <w:b/>
-          <w:bCs/>
-          <w:sz w:val="24"/>
-          <w:szCs w:val="24"/>
-          <w:lang w:val="es-ES_tradnl"/>
-        </w:rPr>
-      </w:pPr>
+          <w:sz w:val="24"/>
+          <w:szCs w:val="24"/>
+          <w:lang w:val="es-ES_tradnl"/>
+        </w:rPr>
+      </w:pPr>
+      <w:r>
+        <w:rPr>
+          <w:sz w:val="24"/>
+          <w:szCs w:val="24"/>
+          <w:lang w:val="es-ES_tradnl"/>
+        </w:rPr>
+        <w:t>La práctica realizada con Matlab permite practicar</w:t>
+      </w:r>
+      <w:r>
+        <w:rPr>
+          <w:sz w:val="24"/>
+          <w:szCs w:val="24"/>
+          <w:lang w:val="es-ES_tradnl"/>
+        </w:rPr>
+        <w:t xml:space="preserve"> cómo se debe utilizar la sintaxis del lenguaje para obtener las gráficas deseadas. Las gráficas son relativamente sencillas a pesar de incluir rampas, pero evidencian perfectamente como trabajar con gráficas por trozos y eso es lo más útil de este ejercicio. Los comandos usados son muy sencillos de comprender, ezplot por ejemplo es bastante flexible y fácil de utilizar, a pesar de ser una herramienta muy completa para visualizar los calculas rápidos. De la misma forma las funciones como el escalón y la rampa son muy intuitivas y fáciles de manipular.</w:t>
+      </w:r>
     </w:p>
     <w:p>
       <w:pPr>
@@ -11722,7 +11958,6 @@
       <w:type w:val="continuous"/>
       <w:pgSz w:w="12240" w:h="15840"/>
       <w:pgMar w:top="1440" w:right="1440" w:bottom="1440" w:left="1440" w:header="720" w:footer="720" w:gutter="0"/>
-      <w:pgNumType w:start="1"/>
       <w:cols w:space="720"/>
       <w:titlePg/>
       <w:docGrid w:linePitch="299"/>
@@ -11899,11 +12134,19 @@
     </w:r>
     <w:r>
       <w:rPr>
-        <w:rFonts w:asciiTheme="majorHAnsi" w:eastAsiaTheme="majorEastAsia" w:hAnsiTheme="majorHAnsi" w:cstheme="majorBidi"/>
+        <w:rFonts w:asciiTheme="minorHAnsi" w:eastAsiaTheme="minorEastAsia" w:hAnsiTheme="minorHAnsi" w:cstheme="minorBidi"/>
         <w:color w:val="4472C4" w:themeColor="accent1"/>
         <w:sz w:val="20"/>
         <w:szCs w:val="20"/>
-        <w:lang w:val="es-ES"/>
+      </w:rPr>
+      <w:t>1</w:t>
+    </w:r>
+    <w:r>
+      <w:rPr>
+        <w:rFonts w:asciiTheme="minorHAnsi" w:eastAsiaTheme="minorEastAsia" w:hAnsiTheme="minorHAnsi" w:cstheme="minorBidi"/>
+        <w:color w:val="4472C4" w:themeColor="accent1"/>
+        <w:sz w:val="20"/>
+        <w:szCs w:val="20"/>
       </w:rPr>
       <w:t>2</w:t>
     </w:r>
@@ -12087,11 +12330,12 @@
       <w:rPr>
         <w:noProof/>
         <w:color w:val="4472C4" w:themeColor="accent1"/>
+        <w:lang w:eastAsia="zh-CN"/>
       </w:rPr>
       <mc:AlternateContent>
         <mc:Choice Requires="wps">
           <w:drawing>
-            <wp:anchor distT="0" distB="0" distL="114300" distR="114300" simplePos="0" relativeHeight="251663360" behindDoc="0" locked="0" layoutInCell="1" allowOverlap="1" wp14:anchorId="4A527677" wp14:editId="2521ED93">
+            <wp:anchor distT="0" distB="0" distL="114300" distR="114300" simplePos="0" relativeHeight="251663360" behindDoc="0" locked="0" layoutInCell="1" allowOverlap="1" wp14:anchorId="37C147C4" wp14:editId="0CEAEF71">
               <wp:simplePos x="0" y="0"/>
               <wp:positionH relativeFrom="page">
                 <wp:align>center</wp:align>
@@ -12099,10 +12343,10 @@
               <wp:positionV relativeFrom="page">
                 <wp:align>center</wp:align>
               </wp:positionV>
-              <wp:extent cx="7364730" cy="9528048"/>
-              <wp:effectExtent l="0" t="0" r="7620" b="7620"/>
+              <wp:extent cx="7364730" cy="9528810"/>
+              <wp:effectExtent l="0" t="0" r="26670" b="26670"/>
               <wp:wrapNone/>
-              <wp:docPr id="2" name="Rectángulo 2"/>
+              <wp:docPr id="19" name="Rectangle 19"/>
               <wp:cNvGraphicFramePr/>
               <a:graphic xmlns:a="http://schemas.openxmlformats.org/drawingml/2006/main">
                 <a:graphicData uri="http://schemas.microsoft.com/office/word/2010/wordprocessingShape">
@@ -12111,7 +12355,7 @@
                     <wps:spPr>
                       <a:xfrm>
                         <a:off x="0" y="0"/>
-                        <a:ext cx="7364730" cy="9528048"/>
+                        <a:ext cx="7364730" cy="9528810"/>
                       </a:xfrm>
                       <a:prstGeom prst="rect">
                         <a:avLst/>
@@ -12161,12 +12405,92 @@
         </mc:Choice>
         <mc:Fallback>
           <w:pict>
-            <v:rect w14:anchorId="4D91774E" id="Rectángulo 2" o:spid="_x0000_s1026" style="position:absolute;margin-left:0;margin-top:0;width:579.9pt;height:750.25pt;z-index:251663360;visibility:visible;mso-wrap-style:square;mso-width-percent:950;mso-height-percent:950;mso-wrap-distance-left:9pt;mso-wrap-distance-top:0;mso-wrap-distance-right:9pt;mso-wrap-distance-bottom:0;mso-position-horizontal:center;mso-position-horizontal-relative:page;mso-position-vertical:center;mso-position-vertical-relative:page;mso-width-percent:950;mso-height-percent:950;mso-width-relative:page;mso-height-relative:page;v-text-anchor:middle" o:gfxdata="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" filled="f" strokecolor="#747070 [1614]" strokeweight="1.25pt">
+            <v:rect w14:anchorId="0528EB1E" id="Rectangle 19" o:spid="_x0000_s1026" style="position:absolute;margin-left:0;margin-top:0;width:579.9pt;height:750.3pt;z-index:251663360;visibility:visible;mso-wrap-style:square;mso-width-percent:950;mso-height-percent:950;mso-wrap-distance-left:9pt;mso-wrap-distance-top:0;mso-wrap-distance-right:9pt;mso-wrap-distance-bottom:0;mso-position-horizontal:center;mso-position-horizontal-relative:page;mso-position-vertical:center;mso-position-vertical-relative:page;mso-width-percent:950;mso-height-percent:950;mso-width-relative:page;mso-height-relative:page;v-text-anchor:middle" o:gfxdata="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" filled="f" strokecolor="#747070 [1614]" strokeweight="1.25pt">
               <w10:wrap anchorx="page" anchory="page"/>
             </v:rect>
           </w:pict>
         </mc:Fallback>
       </mc:AlternateContent>
+    </w:r>
+    <w:r>
+      <w:rPr>
+        <w:color w:val="4472C4" w:themeColor="accent1"/>
+      </w:rPr>
+      <w:t xml:space="preserve"> </w:t>
+    </w:r>
+    <w:r>
+      <w:rPr>
+        <w:rFonts w:asciiTheme="majorHAnsi" w:eastAsiaTheme="majorEastAsia" w:hAnsiTheme="majorHAnsi" w:cstheme="majorBidi"/>
+        <w:color w:val="4472C4" w:themeColor="accent1"/>
+        <w:sz w:val="20"/>
+        <w:szCs w:val="20"/>
+      </w:rPr>
+      <w:t>p</w:t>
+    </w:r>
+    <w:r>
+      <w:rPr>
+        <w:rFonts w:asciiTheme="majorHAnsi" w:eastAsiaTheme="majorEastAsia" w:hAnsiTheme="majorHAnsi" w:cstheme="majorBidi"/>
+        <w:color w:val="4472C4" w:themeColor="accent1"/>
+        <w:sz w:val="20"/>
+        <w:szCs w:val="20"/>
+        <w:lang w:val="en-US"/>
+      </w:rPr>
+      <w:t>á</w:t>
+    </w:r>
+    <w:r>
+      <w:rPr>
+        <w:rFonts w:asciiTheme="majorHAnsi" w:eastAsiaTheme="majorEastAsia" w:hAnsiTheme="majorHAnsi" w:cstheme="majorBidi"/>
+        <w:color w:val="4472C4" w:themeColor="accent1"/>
+        <w:sz w:val="20"/>
+        <w:szCs w:val="20"/>
+      </w:rPr>
+      <w:t xml:space="preserve">g. </w:t>
+    </w:r>
+    <w:r>
+      <w:rPr>
+        <w:rFonts w:asciiTheme="minorHAnsi" w:eastAsiaTheme="minorEastAsia" w:hAnsiTheme="minorHAnsi" w:cstheme="minorBidi"/>
+        <w:color w:val="4472C4" w:themeColor="accent1"/>
+        <w:sz w:val="20"/>
+        <w:szCs w:val="20"/>
+      </w:rPr>
+      <w:fldChar w:fldCharType="begin"/>
+    </w:r>
+    <w:r>
+      <w:rPr>
+        <w:color w:val="4472C4" w:themeColor="accent1"/>
+        <w:sz w:val="20"/>
+        <w:szCs w:val="20"/>
+      </w:rPr>
+      <w:instrText xml:space="preserve"> PAGE    \* MERGEFORMAT </w:instrText>
+    </w:r>
+    <w:r>
+      <w:rPr>
+        <w:rFonts w:asciiTheme="minorHAnsi" w:eastAsiaTheme="minorEastAsia" w:hAnsiTheme="minorHAnsi" w:cstheme="minorBidi"/>
+        <w:color w:val="4472C4" w:themeColor="accent1"/>
+        <w:sz w:val="20"/>
+        <w:szCs w:val="20"/>
+      </w:rPr>
+      <w:fldChar w:fldCharType="separate"/>
+    </w:r>
+    <w:r>
+      <w:rPr>
+        <w:rFonts w:asciiTheme="majorHAnsi" w:eastAsiaTheme="majorEastAsia" w:hAnsiTheme="majorHAnsi" w:cstheme="majorBidi"/>
+        <w:noProof/>
+        <w:color w:val="4472C4" w:themeColor="accent1"/>
+        <w:sz w:val="20"/>
+        <w:szCs w:val="20"/>
+      </w:rPr>
+      <w:t>2</w:t>
+    </w:r>
+    <w:r>
+      <w:rPr>
+        <w:rFonts w:asciiTheme="majorHAnsi" w:eastAsiaTheme="majorEastAsia" w:hAnsiTheme="majorHAnsi" w:cstheme="majorBidi"/>
+        <w:noProof/>
+        <w:color w:val="4472C4" w:themeColor="accent1"/>
+        <w:sz w:val="20"/>
+        <w:szCs w:val="20"/>
+      </w:rPr>
+      <w:fldChar w:fldCharType="end"/>
     </w:r>
   </w:p>
 </w:ftr>
@@ -12220,7 +12544,7 @@
       <w:rPr>
         <w:noProof/>
       </w:rPr>
-      <w:t>07/10/2022</w:t>
+      <w:t>09/10/2022</w:t>
     </w:r>
     <w:r>
       <w:fldChar w:fldCharType="end"/>
@@ -12276,7 +12600,7 @@
       <w:rPr>
         <w:noProof/>
       </w:rPr>
-      <w:t>07/10/2022</w:t>
+      <w:t>09/10/2022</w:t>
     </w:r>
     <w:r>
       <w:fldChar w:fldCharType="end"/>
@@ -12320,48 +12644,6 @@
     <w:pPr>
       <w:pStyle w:val="Header"/>
     </w:pPr>
-    <w:r>
-      <w:fldChar w:fldCharType="begin"/>
-    </w:r>
-    <w:r>
-      <w:instrText xml:space="preserve"> TIME \@ "dd/MM/yyyy" </w:instrText>
-    </w:r>
-    <w:r>
-      <w:fldChar w:fldCharType="separate"/>
-    </w:r>
-    <w:r>
-      <w:rPr>
-        <w:noProof/>
-      </w:rPr>
-      <w:t>07/10/2022</w:t>
-    </w:r>
-    <w:r>
-      <w:fldChar w:fldCharType="end"/>
-    </w:r>
-    <w:r>
-      <w:tab/>
-    </w:r>
-    <w:r>
-      <w:tab/>
-    </w:r>
-    <w:r>
-      <w:t>Gómez Cárdenas Emmanuel Alberto</w:t>
-    </w:r>
-  </w:p>
-  <w:p>
-    <w:pPr>
-      <w:pStyle w:val="Header"/>
-    </w:pPr>
-    <w:r>
-      <w:t>SISTEMAS DE CONTROL</w:t>
-    </w:r>
-    <w:r>
-      <w:tab/>
-    </w:r>
-    <w:r>
-      <w:tab/>
-      <w:t>Rodriguez Contreras Raul Arturo</w:t>
-    </w:r>
   </w:p>
 </w:hdr>
 </file>
@@ -15286,28 +15568,28 @@
 </file>
 
 <file path=customXml/item1.xml><?xml version="1.0" encoding="utf-8"?>
-<b:Sources xmlns:b="http://schemas.openxmlformats.org/officeDocument/2006/bibliography" xmlns="http://schemas.openxmlformats.org/officeDocument/2006/bibliography" SelectedStyle="\APASixthEditionOfficeOnline.xsl" StyleName="APA" Version="6"/>
-</file>
-
-<file path=customXml/item2.xml><?xml version="1.0" encoding="utf-8"?>
 <go:gDocsCustomXmlDataStorage xmlns:go="http://customooxmlschemas.google.com/" xmlns:r="http://schemas.openxmlformats.org/officeDocument/2006/relationships">
   <go:docsCustomData xmlns:go="http://customooxmlschemas.google.com/" roundtripDataSignature="AMtx7miQ6tnQyT7doAkbUeI6r1fU/ni1fQ==">AMUW2mWvHmfVTaxk2VYIZ+/Ge0SDPuSeP3H9HSw0B5Xu8YJw2nVUjGC6BsZOeww/9s+iIL7aZ8AXLOKUXhGWkq66Fo1J9G/8zS6IneYHUguZisuudBcXnE6Jwc+i9v2Eeo5e+AWxNWxGu/kUHMwHTT+ZwchMQmuDA2OHui4aUJDkWBmWtCnyqiI=</go:docsCustomData>
 </go:gDocsCustomXmlDataStorage>
 </file>
 
-<file path=customXml/itemProps1.xml><?xml version="1.0" encoding="utf-8"?>
-<ds:datastoreItem xmlns:ds="http://schemas.openxmlformats.org/officeDocument/2006/customXml" ds:itemID="{DA9726B2-2BFB-4B4C-B5BE-55C420667A66}">
-  <ds:schemaRefs>
-    <ds:schemaRef ds:uri="http://schemas.openxmlformats.org/officeDocument/2006/bibliography"/>
-  </ds:schemaRefs>
-</ds:datastoreItem>
+<file path=customXml/item2.xml><?xml version="1.0" encoding="utf-8"?>
+<b:Sources xmlns:b="http://schemas.openxmlformats.org/officeDocument/2006/bibliography" xmlns="http://schemas.openxmlformats.org/officeDocument/2006/bibliography" SelectedStyle="\APASixthEditionOfficeOnline.xsl" StyleName="APA" Version="6"/>
 </file>
 
-<file path=customXml/itemProps2.xml><?xml version="1.0" encoding="utf-8"?>
+<file path=customXml/itemProps1.xml><?xml version="1.0" encoding="utf-8"?>
 <ds:datastoreItem xmlns:ds="http://schemas.openxmlformats.org/officeDocument/2006/customXml" ds:itemID="{11111111-1234-1234-1234-123412341234}">
   <ds:schemaRefs>
     <ds:schemaRef ds:uri="http://customooxmlschemas.google.com/"/>
     <ds:schemaRef ds:uri="http://schemas.openxmlformats.org/officeDocument/2006/relationships"/>
   </ds:schemaRefs>
 </ds:datastoreItem>
+</file>
+
+<file path=customXml/itemProps2.xml><?xml version="1.0" encoding="utf-8"?>
+<ds:datastoreItem xmlns:ds="http://schemas.openxmlformats.org/officeDocument/2006/customXml" ds:itemID="{DA9726B2-2BFB-4B4C-B5BE-55C420667A66}">
+  <ds:schemaRefs>
+    <ds:schemaRef ds:uri="http://schemas.openxmlformats.org/officeDocument/2006/bibliography"/>
+  </ds:schemaRefs>
+</ds:datastoreItem>
 </file>
</xml_diff>